<commit_message>
1. Updated CV Template 2. Updated Demo CV
</commit_message>
<xml_diff>
--- a/TurView/Demo/Demo CV.docx
+++ b/TurView/Demo/Demo CV.docx
@@ -4,165 +4,128 @@
   <w:body>
     <w:p>
       <w:r>
-        <w:t>Ahmad's CV</w:t>
+        <w:t xml:space="preserve">Name: </w:t>
+      </w:r>
+      <w:r>
+        <w:t>Ahmad Al Masri</w:t>
+      </w:r>
+    </w:p>
+    <w:p>
+      <w:r>
+        <w:t>Phone: 051 2345 678</w:t>
+      </w:r>
+    </w:p>
+    <w:p>
+      <w:r>
+        <w:t>LinkedIn: linkedin.com/in/ahmad-al-masri</w:t>
+      </w:r>
+    </w:p>
+    <w:p>
+      <w:r>
+        <w:t xml:space="preserve">Email: </w:t>
+      </w:r>
+      <w:hyperlink r:id="rId5" w:history="1">
+        <w:r>
+          <w:rPr>
+            <w:rStyle w:val="Hyperlink"/>
+          </w:rPr>
+          <w:t>ahmad@turview.ai</w:t>
+        </w:r>
+      </w:hyperlink>
+    </w:p>
+    <w:p>
+      <w:r>
+        <w:t>Location: Abu Dhabi, UAE</w:t>
+      </w:r>
+    </w:p>
+    <w:p>
+      <w:r>
+        <w:t>Education</w:t>
       </w:r>
     </w:p>
     <w:p/>
     <w:p>
       <w:r>
-        <w:t>Ahmad Al</w:t>
-      </w:r>
-      <w:r>
-        <w:t xml:space="preserve"> </w:t>
-      </w:r>
-      <w:r>
-        <w:t>Ma</w:t>
-      </w:r>
-      <w:r>
-        <w:t>sri</w:t>
+        <w:t xml:space="preserve">Al Ain University, </w:t>
+      </w:r>
+    </w:p>
+    <w:p>
+      <w:r>
+        <w:t>Located in Abu Dhabi, UAE</w:t>
+      </w:r>
+    </w:p>
+    <w:p>
+      <w:r>
+        <w:t>B.Sc. in Software Engineering</w:t>
+      </w:r>
+    </w:p>
+    <w:p>
+      <w:r>
+        <w:t>(Started: 2023)</w:t>
+      </w:r>
+    </w:p>
+    <w:p>
+      <w:r>
+        <w:t>(Expected Graduation: 2027)</w:t>
       </w:r>
     </w:p>
     <w:p/>
     <w:p>
       <w:r>
-        <w:t>Phone: 051 2345 678</w:t>
-      </w:r>
-    </w:p>
-    <w:p>
-      <w:r>
-        <w:t>LinkedIn: linkedin.com/in/</w:t>
-      </w:r>
-      <w:proofErr w:type="spellStart"/>
-      <w:r>
-        <w:t>ahmad</w:t>
-      </w:r>
-      <w:proofErr w:type="spellEnd"/>
-      <w:r>
-        <w:t>-al-</w:t>
-      </w:r>
-      <w:proofErr w:type="spellStart"/>
-      <w:r>
-        <w:t>ma</w:t>
-      </w:r>
-      <w:r>
-        <w:t>sri</w:t>
-      </w:r>
-      <w:proofErr w:type="spellEnd"/>
+        <w:t>Work Experience</w:t>
+      </w:r>
     </w:p>
     <w:p/>
     <w:p>
       <w:r>
-        <w:t>Education</w:t>
+        <w:t>TurView AI Solutions</w:t>
+      </w:r>
+    </w:p>
+    <w:p>
+      <w:r>
+        <w:t>Software Developer Intern</w:t>
+      </w:r>
+    </w:p>
+    <w:p>
+      <w:r>
+        <w:t>(March 2024 - Present)</w:t>
       </w:r>
     </w:p>
     <w:p/>
     <w:p>
       <w:r>
-        <w:t>Al Ain University</w:t>
-      </w:r>
-      <w:r>
-        <w:t xml:space="preserve">, </w:t>
-      </w:r>
-    </w:p>
-    <w:p>
-      <w:r>
-        <w:t>Located in Abu Dhabi, UAE</w:t>
-      </w:r>
-    </w:p>
-    <w:p>
-      <w:r>
-        <w:t>B.Sc. in Software Engineering</w:t>
-      </w:r>
-    </w:p>
-    <w:p>
-      <w:r>
-        <w:t>(Started: 2023)</w:t>
-      </w:r>
-    </w:p>
-    <w:p>
-      <w:r>
-        <w:t>(Expected Graduation: 202</w:t>
-      </w:r>
-      <w:r>
-        <w:t>7</w:t>
-      </w:r>
-      <w:r>
-        <w:t>)</w:t>
+        <w:t>Developed and automated everyday tasks using Python, SQL, and JavaScript</w:t>
+      </w:r>
+    </w:p>
+    <w:p>
+      <w:r>
+        <w:t>Worked on both frontend and backend development</w:t>
+      </w:r>
+    </w:p>
+    <w:p>
+      <w:r>
+        <w:t>Utilized Java for various project requirements</w:t>
+      </w:r>
+    </w:p>
+    <w:p>
+      <w:r>
+        <w:t>Collaborated with team members to enhance project efficiency</w:t>
+      </w:r>
+    </w:p>
+    <w:p>
+      <w:r>
+        <w:t>Skills</w:t>
       </w:r>
     </w:p>
     <w:p/>
     <w:p>
       <w:r>
-        <w:t>Work Experience</w:t>
-      </w:r>
-    </w:p>
-    <w:p/>
-    <w:p>
-      <w:proofErr w:type="spellStart"/>
-      <w:r>
-        <w:t>TurView</w:t>
-      </w:r>
-      <w:proofErr w:type="spellEnd"/>
-      <w:r>
-        <w:t xml:space="preserve"> AI Solutions</w:t>
-      </w:r>
-    </w:p>
-    <w:p>
-      <w:r>
-        <w:t>Software Developer Intern</w:t>
-      </w:r>
-    </w:p>
-    <w:p>
-      <w:r>
-        <w:t>(</w:t>
-      </w:r>
-      <w:r>
-        <w:t>March</w:t>
-      </w:r>
-      <w:r>
-        <w:t xml:space="preserve"> 202</w:t>
-      </w:r>
-      <w:r>
-        <w:t>4</w:t>
-      </w:r>
-      <w:r>
-        <w:t xml:space="preserve"> - Present)</w:t>
-      </w:r>
-    </w:p>
-    <w:p/>
-    <w:p>
-      <w:r>
-        <w:t>Developed and automated everyday tasks using Python, SQL, and JavaScript</w:t>
-      </w:r>
-    </w:p>
-    <w:p>
-      <w:r>
-        <w:t>Worked on both frontend and backend development</w:t>
-      </w:r>
-    </w:p>
-    <w:p>
-      <w:r>
-        <w:t>Utilized Java for various project requirements</w:t>
-      </w:r>
-    </w:p>
-    <w:p>
-      <w:r>
-        <w:t>Collaborated with team members to enhance project efficiency</w:t>
-      </w:r>
-    </w:p>
-    <w:p>
-      <w:r>
-        <w:t>Skills</w:t>
-      </w:r>
-    </w:p>
-    <w:p/>
-    <w:p>
-      <w:r>
         <w:t>Programming Languages: Python, Java, JavaScript, SQL</w:t>
       </w:r>
     </w:p>
     <w:p>
       <w:r>
+        <w:lastRenderedPageBreak/>
         <w:t>Web Development: HTML, CSS, React, Node.js</w:t>
       </w:r>
     </w:p>
@@ -1612,6 +1575,7 @@
   <w:style w:type="character" w:default="1" w:styleId="DefaultParagraphFont">
     <w:name w:val="Default Paragraph Font"/>
     <w:uiPriority w:val="1"/>
+    <w:semiHidden/>
     <w:unhideWhenUsed/>
   </w:style>
   <w:style w:type="table" w:default="1" w:styleId="TableNormal">

</xml_diff>

<commit_message>
Retry of Previous Commit
</commit_message>
<xml_diff>
--- a/TurView/Demo/Demo CV.docx
+++ b/TurView/Demo/Demo CV.docx
@@ -17,8 +17,21 @@
     </w:p>
     <w:p>
       <w:r>
-        <w:t>LinkedIn: linkedin.com/in/ahmad-al-masri</w:t>
-      </w:r>
+        <w:t>LinkedIn: linkedin.com/in/</w:t>
+      </w:r>
+      <w:proofErr w:type="spellStart"/>
+      <w:r>
+        <w:t>ahmad</w:t>
+      </w:r>
+      <w:proofErr w:type="spellEnd"/>
+      <w:r>
+        <w:t>-al-</w:t>
+      </w:r>
+      <w:proofErr w:type="spellStart"/>
+      <w:r>
+        <w:t>masri</w:t>
+      </w:r>
+      <w:proofErr w:type="spellEnd"/>
     </w:p>
     <w:p>
       <w:r>
@@ -38,6 +51,7 @@
         <w:t>Location: Abu Dhabi, UAE</w:t>
       </w:r>
     </w:p>
+    <w:p/>
     <w:p>
       <w:r>
         <w:t>Education</w:t>
@@ -75,45 +89,53 @@
         <w:t>Work Experience</w:t>
       </w:r>
     </w:p>
+    <w:p>
+      <w:proofErr w:type="spellStart"/>
+      <w:r>
+        <w:t>TurView</w:t>
+      </w:r>
+      <w:proofErr w:type="spellEnd"/>
+      <w:r>
+        <w:t xml:space="preserve"> AI Solutions</w:t>
+      </w:r>
+    </w:p>
+    <w:p>
+      <w:r>
+        <w:t>Software Developer Intern</w:t>
+      </w:r>
+    </w:p>
+    <w:p>
+      <w:r>
+        <w:t>(March 2024 - Present)</w:t>
+      </w:r>
+    </w:p>
     <w:p/>
     <w:p>
       <w:r>
-        <w:t>TurView AI Solutions</w:t>
-      </w:r>
-    </w:p>
-    <w:p>
-      <w:r>
-        <w:t>Software Developer Intern</w:t>
-      </w:r>
-    </w:p>
-    <w:p>
-      <w:r>
-        <w:t>(March 2024 - Present)</w:t>
+        <w:t>Developed and automated everyday tasks using Python, SQL, and JavaScript</w:t>
+      </w:r>
+    </w:p>
+    <w:p>
+      <w:r>
+        <w:t>Worked on both frontend and backend development</w:t>
+      </w:r>
+    </w:p>
+    <w:p>
+      <w:r>
+        <w:t>Utilized Java for various project requirements</w:t>
+      </w:r>
+    </w:p>
+    <w:p>
+      <w:r>
+        <w:t>Collaborated with team members to enhance project efficiency</w:t>
       </w:r>
     </w:p>
     <w:p/>
-    <w:p>
-      <w:r>
-        <w:t>Developed and automated everyday tasks using Python, SQL, and JavaScript</w:t>
-      </w:r>
-    </w:p>
-    <w:p>
-      <w:r>
-        <w:t>Worked on both frontend and backend development</w:t>
-      </w:r>
-    </w:p>
-    <w:p>
-      <w:r>
-        <w:t>Utilized Java for various project requirements</w:t>
-      </w:r>
-    </w:p>
-    <w:p>
-      <w:r>
-        <w:t>Collaborated with team members to enhance project efficiency</w:t>
-      </w:r>
-    </w:p>
-    <w:p>
-      <w:r>
+    <w:p/>
+    <w:p/>
+    <w:p>
+      <w:r>
+        <w:lastRenderedPageBreak/>
         <w:t>Skills</w:t>
       </w:r>
     </w:p>
@@ -125,7 +147,6 @@
     </w:p>
     <w:p>
       <w:r>
-        <w:lastRenderedPageBreak/>
         <w:t>Web Development: HTML, CSS, React, Node.js</w:t>
       </w:r>
     </w:p>
@@ -146,28 +167,6 @@
     </w:p>
     <w:p>
       <w:r>
-        <w:t>Projects</w:t>
-      </w:r>
-    </w:p>
-    <w:p/>
-    <w:p>
-      <w:r>
-        <w:t>Task Automation System: Developed a system to automate repetitive tasks using Python and SQL, reducing manual effort by 50%</w:t>
-      </w:r>
-    </w:p>
-    <w:p>
-      <w:r>
-        <w:t>E-commerce Website: Built a fully functional e-commerce site using JavaScript for frontend and Node.js for backend</w:t>
-      </w:r>
-    </w:p>
-    <w:p>
-      <w:r>
-        <w:t>Creative Skills</w:t>
-      </w:r>
-    </w:p>
-    <w:p/>
-    <w:p>
-      <w:r>
         <w:t>Creative Thinking: Innovative approaches to problem-solving</w:t>
       </w:r>
     </w:p>
@@ -181,12 +180,6 @@
         <w:t>Team Collaboration: Effective communication and teamwork skills</w:t>
       </w:r>
     </w:p>
-    <w:p>
-      <w:r>
-        <w:t>Languages</w:t>
-      </w:r>
-    </w:p>
-    <w:p/>
     <w:p>
       <w:r>
         <w:t>English (Fluent)</w:t>

</xml_diff>